<commit_message>
Refactored some code and added some comments with the SharpCheckerEntryPoint and Analyzer classes.  Also, updated the repository readme.
</commit_message>
<xml_diff>
--- a/Repository ReadMe.docx
+++ b/Repository ReadMe.docx
@@ -60,13 +60,13 @@
       <w:r>
         <w:t>Inherited</w:t>
       </w:r>
-    </w:p>
-    <w:p>
-      <w:r>
-        <w:t>T</w:t>
-      </w:r>
-      <w:r>
-        <w:t>his solution contains a</w:t>
+      <w:r>
+        <w:t>Sandbox</w:t>
+      </w:r>
+    </w:p>
+    <w:p>
+      <w:r>
+        <w:t>This solution contains a</w:t>
       </w:r>
       <w:r>
         <w:t>nother test application used to test the rules associated with overriding methods.</w:t>
@@ -80,12 +80,144 @@
     </w:p>
     <w:p>
       <w:r>
+        <w:t>(</w:t>
+      </w:r>
+      <w:r>
+        <w:t>Content below added or modified</w:t>
+      </w:r>
+      <w:r>
+        <w:t xml:space="preserve"> after milestone two)</w:t>
+      </w:r>
+    </w:p>
+    <w:p>
+      <w:r>
+        <w:t xml:space="preserve">TaintedSandbox </w:t>
+      </w:r>
+    </w:p>
+    <w:p>
+      <w:r>
+        <w:t>This solution contains another test application used to test the “tainted” type system.</w:t>
+      </w:r>
+      <w:r>
+        <w:t xml:space="preserve">  Here</w:t>
+      </w:r>
+      <w:r>
+        <w:t xml:space="preserve"> we are verifying the “</w:t>
+      </w:r>
+      <w:r>
+        <w:t>Tainted</w:t>
+      </w:r>
+      <w:r>
+        <w:t>” and “</w:t>
+      </w:r>
+      <w:r>
+        <w:t>Untainted</w:t>
+      </w:r>
+      <w:r>
+        <w:t xml:space="preserve">” attributes.  </w:t>
+      </w:r>
+      <w:r>
+        <w:t xml:space="preserve">This </w:t>
+      </w:r>
+      <w:r>
+        <w:t>type system takes into consideration the hierarchy of these attributes, so that “Untainted” may be used where “Tainted” is expected.  That is to say we allow for subtyping among type qualifiers.</w:t>
+      </w:r>
+      <w:r>
+        <w:t xml:space="preserve">  This also served as a sample for adding a new type system to SharpChecker, and the associated steps will appear in my user guide.</w:t>
+      </w:r>
+    </w:p>
+    <w:p>
+      <w:r>
+        <w:t xml:space="preserve">NullnessSandbox </w:t>
+      </w:r>
+    </w:p>
+    <w:p>
+      <w:r>
+        <w:t xml:space="preserve">This solution contains another test application used to test the </w:t>
+      </w:r>
+      <w:r>
+        <w:t>“</w:t>
+      </w:r>
+      <w:r>
+        <w:t>nullness</w:t>
+      </w:r>
+      <w:r>
+        <w:t>”</w:t>
+      </w:r>
+      <w:r>
+        <w:t xml:space="preserve"> type system.  Here we are verifying the “NonNull” and “MaybeNull” attributes.    The nullness type system is concer</w:t>
+      </w:r>
+      <w:r>
+        <w:t>ned with unsafely dereferencing, and will present an error when a “MaybeNull” variable is dereferenced.  This type system also introduces context sensitivity by looking for explicit comparisons to null, and refining the qualified type of a variable within a block which is so guarded.</w:t>
+      </w:r>
+    </w:p>
+    <w:p>
+      <w:r>
+        <w:t>Poster</w:t>
+      </w:r>
+      <w:r>
+        <w:t xml:space="preserve">Sandbox </w:t>
+      </w:r>
+    </w:p>
+    <w:p>
+      <w:r>
+        <w:lastRenderedPageBreak/>
+        <w:t>This solution contains another test application which was used to generate sample images for my poster presentation.  The poster has limited space, so in some cases it made sense to format things differently then I normally would to make the best use of the space available.</w:t>
+      </w:r>
+    </w:p>
+    <w:p>
+      <w:r>
         <w:t>SharpChecker</w:t>
       </w:r>
     </w:p>
     <w:p>
       <w:r>
-        <w:t xml:space="preserve">This solution contains </w:t>
+        <w:drawing>
+          <wp:inline distT="0" distB="0" distL="0" distR="0" wp14:anchorId="074D543B" wp14:editId="5B367316">
+            <wp:extent cx="1535373" cy="2606309"/>
+            <wp:effectExtent l="0" t="0" r="8255" b="3810"/>
+            <wp:docPr id="1" name="Picture 1"/>
+            <wp:cNvGraphicFramePr>
+              <a:graphicFrameLocks xmlns:a="http://schemas.openxmlformats.org/drawingml/2006/main" noChangeAspect="1"/>
+            </wp:cNvGraphicFramePr>
+            <a:graphic xmlns:a="http://schemas.openxmlformats.org/drawingml/2006/main">
+              <a:graphicData uri="http://schemas.openxmlformats.org/drawingml/2006/picture">
+                <pic:pic xmlns:pic="http://schemas.openxmlformats.org/drawingml/2006/picture">
+                  <pic:nvPicPr>
+                    <pic:cNvPr id="1" name=""/>
+                    <pic:cNvPicPr/>
+                  </pic:nvPicPr>
+                  <pic:blipFill>
+                    <a:blip r:embed="rId5"/>
+                    <a:stretch>
+                      <a:fillRect/>
+                    </a:stretch>
+                  </pic:blipFill>
+                  <pic:spPr>
+                    <a:xfrm>
+                      <a:off x="0" y="0"/>
+                      <a:ext cx="1554433" cy="2638664"/>
+                    </a:xfrm>
+                    <a:prstGeom prst="rect">
+                      <a:avLst/>
+                    </a:prstGeom>
+                  </pic:spPr>
+                </pic:pic>
+              </a:graphicData>
+            </a:graphic>
+          </wp:inline>
+        </w:drawing>
+      </w:r>
+    </w:p>
+    <w:p>
+      <w:r>
+        <w:t>This solution</w:t>
+      </w:r>
+      <w:r>
+        <w:t xml:space="preserve"> (pictured above)</w:t>
+      </w:r>
+      <w:r>
+        <w:t xml:space="preserve"> contains </w:t>
       </w:r>
       <w:r>
         <w:t>the SharpChecker framework</w:t>
@@ -94,16 +226,58 @@
         <w:t>, which is the primary deliverable</w:t>
       </w:r>
       <w:r>
-        <w:t xml:space="preserve">.  The purpose is to verify that </w:t>
-      </w:r>
-      <w:r>
-        <w:t>target code</w:t>
-      </w:r>
-      <w:r>
-        <w:t xml:space="preserve"> respects the rules of a type annotation system.</w:t>
-      </w:r>
-      <w:r>
-        <w:t xml:space="preserve">  In its current state it only supports one such system, and expects explicit type annotations.  There are comments in the code which identify opportunities for generalizing this approach to support more annotated type systems.</w:t>
+        <w:t xml:space="preserve">.  </w:t>
+      </w:r>
+      <w:r>
+        <w:t>Its</w:t>
+      </w:r>
+      <w:r>
+        <w:t xml:space="preserve"> purpose is to verify that target code respects the rules of a</w:t>
+      </w:r>
+      <w:r>
+        <w:t>n</w:t>
+      </w:r>
+      <w:r>
+        <w:t xml:space="preserve"> </w:t>
+      </w:r>
+      <w:r>
+        <w:t xml:space="preserve">annotated </w:t>
+      </w:r>
+      <w:r>
+        <w:t>type system.</w:t>
+      </w:r>
+      <w:r>
+        <w:t xml:space="preserve">  In its current state it supports </w:t>
+      </w:r>
+      <w:r>
+        <w:t>three</w:t>
+      </w:r>
+      <w:r>
+        <w:t xml:space="preserve"> such system</w:t>
+      </w:r>
+      <w:r>
+        <w:t>s</w:t>
+      </w:r>
+      <w:r>
+        <w:t>: Encrypted, Nullness, and Tainted</w:t>
+      </w:r>
+      <w:r>
+        <w:t xml:space="preserve">.  </w:t>
+      </w:r>
+      <w:r>
+        <w:t>It was designed to be extensible, so that it may be instantiated to new type systems</w:t>
+      </w:r>
+      <w:r>
+        <w:t xml:space="preserve"> and modified only as much as is necessary to support the unique characteristics of </w:t>
+      </w:r>
+      <w:r>
+        <w:t>the new</w:t>
+      </w:r>
+      <w:r>
+        <w:t xml:space="preserve"> type system</w:t>
+      </w:r>
+      <w:r>
+        <w:t>.</w:t>
       </w:r>
       <w:r>
         <w:t xml:space="preserve">  The following is a description of </w:t>
@@ -121,7 +295,13 @@
         </w:numPr>
       </w:pPr>
       <w:r>
-        <w:t>SharpCheckerBaseAnalyzer – This is the entry point for SharpChecker.  It is here that we register with the .NET Compiler Platform by extending the DiagnosticAnalyze</w:t>
+        <w:t>SharpCheckerEntryPoint</w:t>
+      </w:r>
+      <w:r>
+        <w:t xml:space="preserve"> </w:t>
+      </w:r>
+      <w:r>
+        <w:t>– This is the entry point for SharpChecker.  It is here that we register with the .NET Compiler Platform by extending the DiagnosticAnalyze</w:t>
       </w:r>
       <w:r>
         <w:t>r class and decorating our</w:t>
@@ -145,7 +325,22 @@
         </w:numPr>
       </w:pPr>
       <w:r>
-        <w:t xml:space="preserve">ASTUtilities – This class is concerned with collecting the explicit type annotations, which occur in source code as attributes.  The annotations are stored in a symbol dictionary where the key is a syntax node, and the value is a collection of attribute names.  </w:t>
+        <w:t xml:space="preserve">ASTUtilities – This class </w:t>
+      </w:r>
+      <w:r>
+        <w:t>manages the</w:t>
+      </w:r>
+      <w:r>
+        <w:t xml:space="preserve"> collection of diagnostic rules and analyzers</w:t>
+      </w:r>
+      <w:r>
+        <w:t xml:space="preserve">, and provides some </w:t>
+      </w:r>
+      <w:r>
+        <w:t>functionality</w:t>
+      </w:r>
+      <w:r>
+        <w:t xml:space="preserve"> which is common to Analyzers and SyntaxWalkers.</w:t>
       </w:r>
     </w:p>
     <w:p>
@@ -157,25 +352,221 @@
         </w:numPr>
       </w:pPr>
       <w:r>
-        <w:t>SCBaseSyntaxWalker – This class extends the CSharpSyntaxWalker class which allows us to hook into an implementation of the visitor design pattern provided by the .NET Compiler Platform.  Using this mechanism we visit all of the syntax nodes which we are concerned with</w:t>
+        <w:t>Analyzers – This folder contains SCBaseAnalyzer and those classes which extend it.  These classes are</w:t>
+      </w:r>
+      <w:r>
+        <w:t xml:space="preserve"> concerned with collecting the type annotations, which occur in source code as attributes.  The annotations are stored in a symbol dictionary where the key is a syntax node, and the value is a collection of attribute names.  </w:t>
+      </w:r>
+    </w:p>
+    <w:p>
+      <w:pPr>
+        <w:pStyle w:val="ListParagraph"/>
+        <w:numPr>
+          <w:ilvl w:val="0"/>
+          <w:numId w:val="1"/>
+        </w:numPr>
+      </w:pPr>
+      <w:r>
+        <w:t>SyntaxWalkers – The c</w:t>
+      </w:r>
+      <w:r>
+        <w:t>lass</w:t>
+      </w:r>
+      <w:r>
+        <w:t xml:space="preserve">es in this folder extend </w:t>
+      </w:r>
+      <w:r>
+        <w:t xml:space="preserve">SCBaseSyntaxWalker </w:t>
+      </w:r>
+      <w:r>
+        <w:t xml:space="preserve">which in turn extends </w:t>
+      </w:r>
+      <w:r>
+        <w:t>the CSharpSyntaxWalker class</w:t>
+      </w:r>
+      <w:r>
+        <w:t xml:space="preserve">.  This </w:t>
+      </w:r>
+      <w:r>
+        <w:t xml:space="preserve">allows us to </w:t>
+      </w:r>
+      <w:r>
+        <w:t>build upon</w:t>
+      </w:r>
+      <w:r>
+        <w:t xml:space="preserve"> an implementation of the visitor design pattern provided by the .NET Compiler Platform.  Using this mechanism we visit all of the syntax nodes which we are concerned with</w:t>
       </w:r>
       <w:r>
         <w:t xml:space="preserve"> as we walk over the AST and verify that the appropriate effective type annotation is present.</w:t>
       </w:r>
       <w:r>
-        <w:t xml:space="preserve">  When not </w:t>
-      </w:r>
+        <w:t xml:space="preserve">  When not present</w:t>
+      </w:r>
+      <w:r>
+        <w:t>,</w:t>
+      </w:r>
+      <w:r>
+        <w:t xml:space="preserve"> we register a diagnostic as a side effect, and this diagnostic is presented to the user in the Visual Studio IDE.</w:t>
+      </w:r>
+    </w:p>
+    <w:p>
+      <w:pPr>
+        <w:pStyle w:val="ListParagraph"/>
+        <w:numPr>
+          <w:ilvl w:val="0"/>
+          <w:numId w:val="1"/>
+        </w:numPr>
+      </w:pPr>
+      <w:r>
+        <w:t>For a visual representation see the diagram below.</w:t>
+      </w:r>
+    </w:p>
+    <w:p>
+      <w:pPr>
+        <w:ind w:left="360"/>
+      </w:pPr>
       <w:r>
         <w:lastRenderedPageBreak/>
-        <w:t>present</w:t>
+        <w:t xml:space="preserve">The figure </w:t>
+      </w:r>
+      <w:r>
+        <w:t>below</w:t>
+      </w:r>
+      <w:r>
+        <w:t xml:space="preserve"> presents an overview of the</w:t>
+      </w:r>
+      <w:r>
+        <w:t xml:space="preserve"> SharpChecker</w:t>
+      </w:r>
+      <w:r>
+        <w:t xml:space="preserve"> framework, and the relationship between the classes.  As you can see the NullnessAnalyzer extends SCBaseAnalyzer.  Similarly</w:t>
       </w:r>
       <w:r>
         <w:t>,</w:t>
+      </w:r>
+      <w:r>
+        <w:t xml:space="preserve"> each of those classes pictured above NullnessAnalyzer also extends SCBaseAnalyzer.  The EncryptedAnalyzer was simple enough that it did not need to create a specialized SyntaxWalker class, but instead inherited the base functionality present in SCBaseSyntaxWalker.  This includes the enforcement of </w:t>
+      </w:r>
+      <w:r>
+        <w:t xml:space="preserve">data flow and </w:t>
+      </w:r>
+      <w:r>
+        <w:t xml:space="preserve">subtyping </w:t>
+      </w:r>
+      <w:r>
+        <w:t>in assignments and pseudo-assignments (such as when providing an argument to a method invocation or returning a value).</w:t>
+      </w:r>
+      <w:r>
+        <w:t xml:space="preserve"> </w:t>
+      </w:r>
+    </w:p>
+    <w:p>
+      <w:pPr>
+        <w:ind w:left="360"/>
+        <w:jc w:val="center"/>
+      </w:pPr>
+      <w:r>
+        <w:drawing>
+          <wp:inline distT="0" distB="0" distL="0" distR="0" wp14:anchorId="5927696F" wp14:editId="5804A3EF">
+            <wp:extent cx="4039737" cy="3653328"/>
+            <wp:effectExtent l="0" t="0" r="0" b="4445"/>
+            <wp:docPr id="5" name="Picture 4"/>
+            <wp:cNvGraphicFramePr>
+              <a:graphicFrameLocks xmlns:a="http://schemas.openxmlformats.org/drawingml/2006/main" noChangeAspect="1"/>
+            </wp:cNvGraphicFramePr>
+            <a:graphic xmlns:a="http://schemas.openxmlformats.org/drawingml/2006/main">
+              <a:graphicData uri="http://schemas.openxmlformats.org/drawingml/2006/picture">
+                <pic:pic xmlns:pic="http://schemas.openxmlformats.org/drawingml/2006/picture">
+                  <pic:nvPicPr>
+                    <pic:cNvPr id="5" name="Picture 4"/>
+                    <pic:cNvPicPr>
+                      <a:picLocks noChangeAspect="1"/>
+                    </pic:cNvPicPr>
+                  </pic:nvPicPr>
+                  <pic:blipFill>
+                    <a:blip r:embed="rId6"/>
+                    <a:stretch>
+                      <a:fillRect/>
+                    </a:stretch>
+                  </pic:blipFill>
+                  <pic:spPr>
+                    <a:xfrm>
+                      <a:off x="0" y="0"/>
+                      <a:ext cx="4306741" cy="3894793"/>
+                    </a:xfrm>
+                    <a:prstGeom prst="rect">
+                      <a:avLst/>
+                    </a:prstGeom>
+                  </pic:spPr>
+                </pic:pic>
+              </a:graphicData>
+            </a:graphic>
+          </wp:inline>
+        </w:drawing>
+      </w:r>
+    </w:p>
+    <w:p>
+      <w:pPr>
+        <w:ind w:left="360"/>
+        <w:jc w:val="center"/>
+      </w:pPr>
+      <w:r>
+        <w:t>The Compiler API and Compiler Pipeline sections</w:t>
+      </w:r>
+      <w:r>
+        <w:t xml:space="preserve"> pictured above</w:t>
+      </w:r>
+      <w:r>
+        <w:t xml:space="preserve"> are available at https://github.com/dotnet/roslyn/wiki/Roslyn-Overview</w:t>
+      </w:r>
+    </w:p>
+    <w:p>
+      <w:pPr>
+        <w:ind w:left="360"/>
+      </w:pPr>
+      <w:r>
+        <w:t xml:space="preserve">localnuget </w:t>
+      </w:r>
+    </w:p>
+    <w:p>
+      <w:pPr>
+        <w:ind w:left="360"/>
+      </w:pPr>
+      <w:r>
+        <w:t xml:space="preserve">This </w:t>
+      </w:r>
+      <w:r>
+        <w:t xml:space="preserve">directory was established as a nuget source for the SharpChecker project.  This allowed me to </w:t>
+      </w:r>
+      <w:r>
+        <w:t>publish</w:t>
+      </w:r>
+      <w:r>
+        <w:t xml:space="preserve"> stable versions of the framework to this source, and upgrade the versions in use in SharpChecker itself, and other target solutions</w:t>
+      </w:r>
+      <w:r>
+        <w:t xml:space="preserve"> with the “Manage NuGet Packages” functionality which is built into Visual Studio</w:t>
       </w:r>
       <w:bookmarkStart w:id="0" w:name="_GoBack"/>
       <w:bookmarkEnd w:id="0"/>
       <w:r>
-        <w:t xml:space="preserve"> we register a diagnostic as a side effect, and this diagnostic is presented to the user in the Visual Studio IDE.</w:t>
+        <w:t>.</w:t>
+      </w:r>
+    </w:p>
+    <w:p>
+      <w:pPr>
+        <w:ind w:left="360"/>
+      </w:pPr>
+      <w:r>
+        <w:t>Experimental Results</w:t>
+      </w:r>
+    </w:p>
+    <w:p>
+      <w:pPr>
+        <w:ind w:left="360"/>
+      </w:pPr>
+      <w:r>
+        <w:t>This spreadsheet contains my quantifiable observations from applying SharpChecker to target code.</w:t>
       </w:r>
     </w:p>
     <w:sectPr>
@@ -706,7 +1097,6 @@
   <w:style w:type="character" w:default="1" w:styleId="DefaultParagraphFont">
     <w:name w:val="Default Paragraph Font"/>
     <w:uiPriority w:val="1"/>
-    <w:semiHidden/>
     <w:unhideWhenUsed/>
   </w:style>
   <w:style w:type="table" w:default="1" w:styleId="TableNormal">
@@ -740,6 +1130,17 @@
       <w:ind w:left="720"/>
       <w:contextualSpacing/>
     </w:pPr>
+  </w:style>
+  <w:style w:type="character" w:styleId="Hyperlink">
+    <w:name w:val="Hyperlink"/>
+    <w:basedOn w:val="DefaultParagraphFont"/>
+    <w:uiPriority w:val="99"/>
+    <w:unhideWhenUsed/>
+    <w:rsid w:val="00334F73"/>
+    <w:rPr>
+      <w:color w:val="0563C1" w:themeColor="hyperlink"/>
+      <w:u w:val="single"/>
+    </w:rPr>
   </w:style>
 </w:styles>
 </file>

</xml_diff>